<commit_message>
Atualização Documento de Especificação
</commit_message>
<xml_diff>
--- a/Documentos/Documento de Especificação.docx
+++ b/Documentos/Documento de Especificação.docx
@@ -27,6 +27,7 @@
           <w:szCs w:val="48"/>
         </w:rPr>
       </w:pPr>
+      <w:proofErr w:type="spellStart"/>
       <w:r>
         <w:rPr>
           <w:sz w:val="40"/>
@@ -34,6 +35,7 @@
         </w:rPr>
         <w:t>Geratex</w:t>
       </w:r>
+      <w:proofErr w:type="spellEnd"/>
     </w:p>
     <w:p>
       <w:pPr>
@@ -651,8 +653,6 @@
               </w:rPr>
               <w:t>5</w:t>
             </w:r>
-            <w:bookmarkStart w:id="0" w:name="_GoBack"/>
-            <w:bookmarkEnd w:id="0"/>
           </w:p>
         </w:tc>
         <w:tc>
@@ -719,6 +719,113 @@
           </w:tcPr>
           <w:p>
             <w:pPr>
+              <w:jc w:val="center"/>
+              <w:rPr>
+                <w:sz w:val="24"/>
+                <w:szCs w:val="24"/>
+              </w:rPr>
+            </w:pPr>
+            <w:r>
+              <w:rPr>
+                <w:sz w:val="24"/>
+                <w:szCs w:val="24"/>
+              </w:rPr>
+              <w:t>23</w:t>
+            </w:r>
+            <w:r>
+              <w:rPr>
+                <w:sz w:val="24"/>
+                <w:szCs w:val="24"/>
+              </w:rPr>
+              <w:t>/0</w:t>
+            </w:r>
+            <w:r>
+              <w:rPr>
+                <w:sz w:val="24"/>
+                <w:szCs w:val="24"/>
+              </w:rPr>
+              <w:t>5</w:t>
+            </w:r>
+            <w:r>
+              <w:rPr>
+                <w:sz w:val="24"/>
+                <w:szCs w:val="24"/>
+              </w:rPr>
+              <w:t>/2016</w:t>
+            </w:r>
+          </w:p>
+        </w:tc>
+        <w:tc>
+          <w:tcPr>
+            <w:tcW w:w="2292" w:type="dxa"/>
+          </w:tcPr>
+          <w:p>
+            <w:pPr>
+              <w:jc w:val="center"/>
+              <w:rPr>
+                <w:sz w:val="24"/>
+                <w:szCs w:val="24"/>
+              </w:rPr>
+            </w:pPr>
+            <w:r>
+              <w:rPr>
+                <w:sz w:val="24"/>
+                <w:szCs w:val="24"/>
+              </w:rPr>
+              <w:t>1.0</w:t>
+            </w:r>
+          </w:p>
+        </w:tc>
+        <w:tc>
+          <w:tcPr>
+            <w:tcW w:w="2292" w:type="dxa"/>
+          </w:tcPr>
+          <w:p>
+            <w:pPr>
+              <w:jc w:val="center"/>
+              <w:rPr>
+                <w:sz w:val="24"/>
+                <w:szCs w:val="24"/>
+              </w:rPr>
+            </w:pPr>
+            <w:r>
+              <w:rPr>
+                <w:sz w:val="24"/>
+                <w:szCs w:val="24"/>
+              </w:rPr>
+              <w:t>Atualização Final</w:t>
+            </w:r>
+          </w:p>
+        </w:tc>
+        <w:tc>
+          <w:tcPr>
+            <w:tcW w:w="2293" w:type="dxa"/>
+          </w:tcPr>
+          <w:p>
+            <w:pPr>
+              <w:jc w:val="center"/>
+              <w:rPr>
+                <w:sz w:val="24"/>
+                <w:szCs w:val="24"/>
+              </w:rPr>
+            </w:pPr>
+            <w:r>
+              <w:rPr>
+                <w:sz w:val="24"/>
+                <w:szCs w:val="24"/>
+              </w:rPr>
+              <w:t>Rogério</w:t>
+            </w:r>
+          </w:p>
+        </w:tc>
+      </w:tr>
+      <w:tr>
+        <w:tc>
+          <w:tcPr>
+            <w:tcW w:w="2292" w:type="dxa"/>
+          </w:tcPr>
+          <w:p>
+            <w:pPr>
               <w:rPr>
                 <w:sz w:val="28"/>
                 <w:szCs w:val="28"/>
@@ -766,60 +873,6 @@
           </w:p>
         </w:tc>
       </w:tr>
-      <w:tr>
-        <w:tc>
-          <w:tcPr>
-            <w:tcW w:w="2292" w:type="dxa"/>
-          </w:tcPr>
-          <w:p>
-            <w:pPr>
-              <w:rPr>
-                <w:sz w:val="28"/>
-                <w:szCs w:val="28"/>
-              </w:rPr>
-            </w:pPr>
-          </w:p>
-        </w:tc>
-        <w:tc>
-          <w:tcPr>
-            <w:tcW w:w="2292" w:type="dxa"/>
-          </w:tcPr>
-          <w:p>
-            <w:pPr>
-              <w:rPr>
-                <w:sz w:val="28"/>
-                <w:szCs w:val="28"/>
-              </w:rPr>
-            </w:pPr>
-          </w:p>
-        </w:tc>
-        <w:tc>
-          <w:tcPr>
-            <w:tcW w:w="2292" w:type="dxa"/>
-          </w:tcPr>
-          <w:p>
-            <w:pPr>
-              <w:rPr>
-                <w:sz w:val="28"/>
-                <w:szCs w:val="28"/>
-              </w:rPr>
-            </w:pPr>
-          </w:p>
-        </w:tc>
-        <w:tc>
-          <w:tcPr>
-            <w:tcW w:w="2293" w:type="dxa"/>
-          </w:tcPr>
-          <w:p>
-            <w:pPr>
-              <w:rPr>
-                <w:sz w:val="28"/>
-                <w:szCs w:val="28"/>
-              </w:rPr>
-            </w:pPr>
-          </w:p>
-        </w:tc>
-      </w:tr>
     </w:tbl>
     <w:p>
       <w:pPr>
@@ -834,6 +887,8 @@
       <w:r>
         <w:br w:type="page"/>
       </w:r>
+      <w:bookmarkStart w:id="0" w:name="_GoBack"/>
+      <w:bookmarkEnd w:id="0"/>
     </w:p>
     <w:p>
       <w:pPr>
@@ -1253,7 +1308,7 @@
     </w:p>
     <w:p>
       <w:r>
-        <w:t xml:space="preserve">   4.2.Glossários</w:t>
+        <w:t xml:space="preserve">   4.2.Glossário..</w:t>
       </w:r>
       <w:r>
         <w:rPr>
@@ -1351,7 +1406,23 @@
           <w:sz w:val="24"/>
           <w:szCs w:val="24"/>
         </w:rPr>
-        <w:t xml:space="preserve">O projeto Geratex visa o desenvolvimento de um sistema capaz de gerar textos aleatórios com o objetivo de facilitar o desenvolvimento de websites </w:t>
+        <w:t xml:space="preserve">O projeto </w:t>
+      </w:r>
+      <w:proofErr w:type="spellStart"/>
+      <w:r>
+        <w:rPr>
+          <w:sz w:val="24"/>
+          <w:szCs w:val="24"/>
+        </w:rPr>
+        <w:t>Geratex</w:t>
+      </w:r>
+      <w:proofErr w:type="spellEnd"/>
+      <w:r>
+        <w:rPr>
+          <w:sz w:val="24"/>
+          <w:szCs w:val="24"/>
+        </w:rPr>
+        <w:t xml:space="preserve"> visa o desenvolvimento de um sistema capaz de gerar textos aleatórios com o objetivo de facilitar o desenvolvimento de websites </w:t>
       </w:r>
       <w:r>
         <w:rPr>
@@ -1426,7 +1497,23 @@
           <w:sz w:val="24"/>
           <w:szCs w:val="24"/>
         </w:rPr>
-        <w:t>O Geratex é um sistema capaz de gerar textos aleatórios com base em parâmetros como quantidade de parágrafos e tamanho dos parágrafos.</w:t>
+        <w:t xml:space="preserve">O </w:t>
+      </w:r>
+      <w:proofErr w:type="spellStart"/>
+      <w:r>
+        <w:rPr>
+          <w:sz w:val="24"/>
+          <w:szCs w:val="24"/>
+        </w:rPr>
+        <w:t>Geratex</w:t>
+      </w:r>
+      <w:proofErr w:type="spellEnd"/>
+      <w:r>
+        <w:rPr>
+          <w:sz w:val="24"/>
+          <w:szCs w:val="24"/>
+        </w:rPr>
+        <w:t xml:space="preserve"> é um sistema capaz de gerar textos aleatórios com base em parâmetros como quantidade de parágrafos e tamanho dos parágrafos.</w:t>
       </w:r>
       <w:r>
         <w:rPr>
@@ -1495,6 +1582,7 @@
         </w:rPr>
         <w:t xml:space="preserve">Descrição dos </w:t>
       </w:r>
+      <w:proofErr w:type="spellStart"/>
       <w:r>
         <w:rPr>
           <w:i/>
@@ -1503,29 +1591,39 @@
         </w:rPr>
         <w:t>Stakeholders</w:t>
       </w:r>
-    </w:p>
-    <w:p>
-      <w:pPr>
-        <w:rPr>
-          <w:sz w:val="24"/>
-          <w:szCs w:val="24"/>
-        </w:rPr>
-      </w:pPr>
-    </w:p>
-    <w:p>
-      <w:pPr>
-        <w:rPr>
-          <w:sz w:val="24"/>
-          <w:szCs w:val="24"/>
-        </w:rPr>
-      </w:pPr>
-      <w:r>
-        <w:rPr>
-          <w:sz w:val="24"/>
-          <w:szCs w:val="24"/>
-        </w:rPr>
-        <w:t>Cliente: Rodrigo Rossati</w:t>
-      </w:r>
+      <w:proofErr w:type="spellEnd"/>
+    </w:p>
+    <w:p>
+      <w:pPr>
+        <w:rPr>
+          <w:sz w:val="24"/>
+          <w:szCs w:val="24"/>
+        </w:rPr>
+      </w:pPr>
+    </w:p>
+    <w:p>
+      <w:pPr>
+        <w:rPr>
+          <w:sz w:val="24"/>
+          <w:szCs w:val="24"/>
+        </w:rPr>
+      </w:pPr>
+      <w:r>
+        <w:rPr>
+          <w:sz w:val="24"/>
+          <w:szCs w:val="24"/>
+        </w:rPr>
+        <w:t xml:space="preserve">Cliente: Rodrigo </w:t>
+      </w:r>
+      <w:proofErr w:type="spellStart"/>
+      <w:r>
+        <w:rPr>
+          <w:sz w:val="24"/>
+          <w:szCs w:val="24"/>
+        </w:rPr>
+        <w:t>Rossati</w:t>
+      </w:r>
+      <w:proofErr w:type="spellEnd"/>
       <w:r>
         <w:rPr>
           <w:sz w:val="24"/>
@@ -1637,7 +1735,32 @@
           <w:sz w:val="24"/>
           <w:szCs w:val="24"/>
         </w:rPr>
-        <w:t>O projeto tem como principal objetivo, auxiliar desenvolvedores front-end na criação de páginas que contem textos ainda não definidos mas que exigem uma pré-visualização do mesmo ou qualquer outra pessoa que necessite utilizar-se de um texto aleatório.</w:t>
+        <w:t xml:space="preserve">O projeto tem como principal objetivo, auxiliar desenvolvedores </w:t>
+      </w:r>
+      <w:r>
+        <w:rPr>
+          <w:i/>
+          <w:sz w:val="24"/>
+          <w:szCs w:val="24"/>
+        </w:rPr>
+        <w:t>front-</w:t>
+      </w:r>
+      <w:proofErr w:type="spellStart"/>
+      <w:r>
+        <w:rPr>
+          <w:i/>
+          <w:sz w:val="24"/>
+          <w:szCs w:val="24"/>
+        </w:rPr>
+        <w:t>end</w:t>
+      </w:r>
+      <w:proofErr w:type="spellEnd"/>
+      <w:r>
+        <w:rPr>
+          <w:sz w:val="24"/>
+          <w:szCs w:val="24"/>
+        </w:rPr>
+        <w:t xml:space="preserve"> na criação de páginas que contem textos ainda não definidos mas que exigem uma pré-visualização do mesmo ou qualquer outra pessoa que necessite utilizar-se de um texto aleatório.</w:t>
       </w:r>
     </w:p>
     <w:p>
@@ -2182,385 +2305,670 @@
       </w:r>
     </w:p>
     <w:p>
-      <w:pPr>
-        <w:rPr>
-          <w:sz w:val="24"/>
-          <w:szCs w:val="24"/>
-        </w:rPr>
-      </w:pPr>
-    </w:p>
-    <w:p>
-      <w:pPr>
-        <w:rPr>
-          <w:sz w:val="24"/>
-          <w:szCs w:val="24"/>
-        </w:rPr>
-      </w:pPr>
-      <w:r>
-        <w:rPr>
-          <w:sz w:val="24"/>
-          <w:szCs w:val="24"/>
-        </w:rPr>
-        <w:t>[RF001] Gerar Texto</w:t>
-      </w:r>
-    </w:p>
-    <w:p>
-      <w:pPr>
-        <w:rPr>
-          <w:sz w:val="24"/>
-          <w:szCs w:val="24"/>
-        </w:rPr>
-      </w:pPr>
-      <w:r>
-        <w:rPr>
-          <w:sz w:val="24"/>
-          <w:szCs w:val="24"/>
-        </w:rPr>
-        <w:t>Ator: Usuário</w:t>
-      </w:r>
-    </w:p>
-    <w:p>
-      <w:pPr>
-        <w:rPr>
-          <w:sz w:val="24"/>
-          <w:szCs w:val="24"/>
-        </w:rPr>
-      </w:pPr>
-      <w:r>
-        <w:rPr>
-          <w:sz w:val="24"/>
-          <w:szCs w:val="24"/>
-        </w:rPr>
-        <w:t>Responsável: Rogério</w:t>
-      </w:r>
-    </w:p>
-    <w:p>
-      <w:pPr>
-        <w:rPr>
-          <w:sz w:val="24"/>
-          <w:szCs w:val="24"/>
-        </w:rPr>
-      </w:pPr>
-      <w:r>
-        <w:rPr>
-          <w:sz w:val="24"/>
-          <w:szCs w:val="24"/>
-        </w:rPr>
-        <w:t xml:space="preserve">Descrição: </w:t>
-      </w:r>
-      <w:r>
-        <w:rPr>
-          <w:sz w:val="24"/>
-          <w:szCs w:val="24"/>
-        </w:rPr>
-        <w:t>Assim que o usuário selecionar o botão “Gerar”, o sistema deverá fornecer um texto aleatório ao usuário;</w:t>
-      </w:r>
-    </w:p>
-    <w:p>
-      <w:pPr>
-        <w:rPr>
-          <w:sz w:val="24"/>
-          <w:szCs w:val="24"/>
-        </w:rPr>
-      </w:pPr>
-      <w:r>
-        <w:rPr>
-          <w:sz w:val="24"/>
-          <w:szCs w:val="24"/>
-        </w:rPr>
-        <w:t>Pré-Condições: N/A</w:t>
-      </w:r>
-    </w:p>
-    <w:p>
-      <w:pPr>
-        <w:rPr>
-          <w:sz w:val="24"/>
-          <w:szCs w:val="24"/>
-        </w:rPr>
-      </w:pPr>
-      <w:r>
-        <w:rPr>
-          <w:sz w:val="24"/>
-          <w:szCs w:val="24"/>
-        </w:rPr>
-        <w:t>Resultado: Texto aleatório gerado</w:t>
-      </w:r>
-    </w:p>
-    <w:p>
-      <w:r>
-        <w:t>Cenário Principal:</w:t>
-      </w:r>
-      <w:r>
-        <w:t xml:space="preserve"> O usuário seleciona o botão “Gerar” e o sistema fornece um texto aleatório.</w:t>
-      </w:r>
-    </w:p>
-    <w:p>
-      <w:r>
-        <w:t>Criticidade: Baixa</w:t>
-      </w:r>
-    </w:p>
-    <w:p>
-      <w:pPr>
-        <w:rPr>
-          <w:sz w:val="24"/>
-          <w:szCs w:val="24"/>
-        </w:rPr>
-      </w:pPr>
-    </w:p>
-    <w:p>
-      <w:pPr>
-        <w:rPr>
-          <w:sz w:val="24"/>
-          <w:szCs w:val="24"/>
-        </w:rPr>
-      </w:pPr>
-      <w:r>
-        <w:rPr>
-          <w:sz w:val="24"/>
-          <w:szCs w:val="24"/>
-        </w:rPr>
-        <w:t>[RF002] Copiar Texto</w:t>
-      </w:r>
-    </w:p>
-    <w:p>
-      <w:pPr>
-        <w:rPr>
-          <w:sz w:val="24"/>
-          <w:szCs w:val="24"/>
-        </w:rPr>
-      </w:pPr>
-      <w:r>
-        <w:rPr>
-          <w:sz w:val="24"/>
-          <w:szCs w:val="24"/>
-        </w:rPr>
-        <w:t>Ator: Usuário</w:t>
-      </w:r>
-    </w:p>
-    <w:p>
-      <w:pPr>
-        <w:rPr>
-          <w:sz w:val="24"/>
-          <w:szCs w:val="24"/>
-        </w:rPr>
-      </w:pPr>
-      <w:r>
-        <w:rPr>
-          <w:sz w:val="24"/>
-          <w:szCs w:val="24"/>
-        </w:rPr>
-        <w:t>Responsável: Rogério</w:t>
-      </w:r>
-    </w:p>
-    <w:p>
-      <w:pPr>
-        <w:rPr>
-          <w:sz w:val="24"/>
-          <w:szCs w:val="24"/>
-        </w:rPr>
-      </w:pPr>
-      <w:r>
-        <w:rPr>
-          <w:sz w:val="24"/>
-          <w:szCs w:val="24"/>
-        </w:rPr>
-        <w:t xml:space="preserve">Descrição: </w:t>
-      </w:r>
-      <w:r>
-        <w:rPr>
-          <w:sz w:val="24"/>
-          <w:szCs w:val="24"/>
-        </w:rPr>
-        <w:t xml:space="preserve">Assim que o usuário selecionar o botão “Copiar”, o sistema deverá copiar </w:t>
-      </w:r>
-      <w:r>
-        <w:rPr>
-          <w:sz w:val="24"/>
-          <w:szCs w:val="24"/>
-        </w:rPr>
-        <w:t xml:space="preserve">o texto gerado para o atalho de cópia do sistema </w:t>
-      </w:r>
-      <w:r>
-        <w:rPr>
-          <w:sz w:val="24"/>
-          <w:szCs w:val="24"/>
-        </w:rPr>
-        <w:t xml:space="preserve">operacional </w:t>
-      </w:r>
-      <w:r>
-        <w:rPr>
-          <w:sz w:val="24"/>
-          <w:szCs w:val="24"/>
-        </w:rPr>
-        <w:t>do usuário;</w:t>
-      </w:r>
-    </w:p>
-    <w:p>
-      <w:pPr>
-        <w:rPr>
-          <w:sz w:val="24"/>
-          <w:szCs w:val="24"/>
-        </w:rPr>
-      </w:pPr>
-      <w:r>
-        <w:rPr>
-          <w:sz w:val="24"/>
-          <w:szCs w:val="24"/>
-        </w:rPr>
-        <w:t>Pré-Condições: Execução do Requisito [RF001]</w:t>
-      </w:r>
-    </w:p>
-    <w:p>
-      <w:pPr>
-        <w:rPr>
-          <w:sz w:val="24"/>
-          <w:szCs w:val="24"/>
-        </w:rPr>
-      </w:pPr>
-      <w:r>
-        <w:rPr>
-          <w:sz w:val="24"/>
-          <w:szCs w:val="24"/>
-        </w:rPr>
-        <w:t>Resultado: Texto aleatório copiado</w:t>
-      </w:r>
-    </w:p>
-    <w:p>
-      <w:r>
-        <w:t>Cenário Principal: O usuário seleciona o botão “Copiar” e o sistema copia o texto.</w:t>
-      </w:r>
-    </w:p>
-    <w:p>
-      <w:r>
-        <w:t>Cenário Alternativo: O usuário seleciona o botão “Copiar” sem que exista um texto gerado. O sistema notifica ao usuário sobre a falta do texto.</w:t>
-      </w:r>
-    </w:p>
-    <w:p>
-      <w:r>
-        <w:t>Criticidade: Baixa</w:t>
-      </w:r>
-    </w:p>
-    <w:p>
-      <w:pPr>
-        <w:rPr>
-          <w:sz w:val="24"/>
-          <w:szCs w:val="24"/>
-        </w:rPr>
-      </w:pPr>
-    </w:p>
-    <w:p>
-      <w:pPr>
-        <w:rPr>
-          <w:sz w:val="24"/>
-          <w:szCs w:val="24"/>
-        </w:rPr>
-      </w:pPr>
-      <w:r>
-        <w:rPr>
-          <w:sz w:val="24"/>
-          <w:szCs w:val="24"/>
-        </w:rPr>
-        <w:lastRenderedPageBreak/>
-        <w:t>[RF003] Excluir Texto</w:t>
-      </w:r>
-    </w:p>
-    <w:p>
-      <w:pPr>
-        <w:rPr>
-          <w:sz w:val="24"/>
-          <w:szCs w:val="24"/>
-        </w:rPr>
-      </w:pPr>
-      <w:r>
-        <w:rPr>
-          <w:sz w:val="24"/>
-          <w:szCs w:val="24"/>
-        </w:rPr>
-        <w:t>Ator: Usuário</w:t>
-      </w:r>
-    </w:p>
-    <w:p>
-      <w:pPr>
-        <w:rPr>
-          <w:sz w:val="24"/>
-          <w:szCs w:val="24"/>
-        </w:rPr>
-      </w:pPr>
-      <w:r>
-        <w:rPr>
-          <w:sz w:val="24"/>
-          <w:szCs w:val="24"/>
-        </w:rPr>
-        <w:t>Responsável: Rogério</w:t>
-      </w:r>
-    </w:p>
-    <w:p>
-      <w:pPr>
-        <w:rPr>
-          <w:sz w:val="24"/>
-          <w:szCs w:val="24"/>
-        </w:rPr>
-      </w:pPr>
-      <w:r>
-        <w:rPr>
-          <w:sz w:val="24"/>
-          <w:szCs w:val="24"/>
-        </w:rPr>
-        <w:t xml:space="preserve">Descrição: </w:t>
-      </w:r>
-      <w:r>
-        <w:rPr>
-          <w:sz w:val="24"/>
-          <w:szCs w:val="24"/>
-        </w:rPr>
-        <w:t>Assim que o usuário selecionar o botão “Excluir”, o sistema deverá excluir o texto gerado.</w:t>
-      </w:r>
-    </w:p>
-    <w:p>
-      <w:pPr>
-        <w:rPr>
-          <w:sz w:val="24"/>
-          <w:szCs w:val="24"/>
-        </w:rPr>
-      </w:pPr>
-      <w:r>
-        <w:rPr>
-          <w:sz w:val="24"/>
-          <w:szCs w:val="24"/>
-        </w:rPr>
-        <w:t>Pré-Condições: Execução do Requisito [RF001]</w:t>
-      </w:r>
-    </w:p>
-    <w:p>
-      <w:pPr>
-        <w:rPr>
-          <w:sz w:val="24"/>
-          <w:szCs w:val="24"/>
-        </w:rPr>
-      </w:pPr>
-      <w:r>
-        <w:rPr>
-          <w:sz w:val="24"/>
-          <w:szCs w:val="24"/>
-        </w:rPr>
-        <w:t>Resultado: Texto aleatório excluído</w:t>
-      </w:r>
-    </w:p>
-    <w:p>
-      <w:r>
-        <w:t>Cenário Principal: O usuário seleciona o botão “Excluir” e o sistema exclui o texto.</w:t>
-      </w:r>
-    </w:p>
-    <w:p>
-      <w:r>
-        <w:t>Cenário Alternativo: O usuário seleciona o botão “Excluir” sem que exista um texto gerado. O sistema notifica ao usuário sobre a falta do texto.</w:t>
-      </w:r>
-    </w:p>
-    <w:p>
-      <w:r>
-        <w:t>Criticidade: Baixa</w:t>
-      </w:r>
-    </w:p>
+      <w:r>
+        <w:t xml:space="preserve"> </w:t>
+      </w:r>
+    </w:p>
+    <w:tbl>
+      <w:tblPr>
+        <w:tblStyle w:val="Tabelacomgrade"/>
+        <w:tblW w:w="0" w:type="auto"/>
+        <w:tblLook w:val="04A0" w:firstRow="1" w:lastRow="0" w:firstColumn="1" w:lastColumn="0" w:noHBand="0" w:noVBand="1"/>
+      </w:tblPr>
+      <w:tblGrid>
+        <w:gridCol w:w="1951"/>
+        <w:gridCol w:w="7218"/>
+      </w:tblGrid>
+      <w:tr>
+        <w:tc>
+          <w:tcPr>
+            <w:tcW w:w="1951" w:type="dxa"/>
+            <w:shd w:val="clear" w:color="auto" w:fill="E7E6E6" w:themeFill="background2"/>
+          </w:tcPr>
+          <w:p>
+            <w:r>
+              <w:t>[RF001]</w:t>
+            </w:r>
+          </w:p>
+        </w:tc>
+        <w:tc>
+          <w:tcPr>
+            <w:tcW w:w="7218" w:type="dxa"/>
+          </w:tcPr>
+          <w:p>
+            <w:r>
+              <w:t>Gerar Texto</w:t>
+            </w:r>
+          </w:p>
+        </w:tc>
+      </w:tr>
+      <w:tr>
+        <w:tc>
+          <w:tcPr>
+            <w:tcW w:w="1951" w:type="dxa"/>
+            <w:shd w:val="clear" w:color="auto" w:fill="E7E6E6" w:themeFill="background2"/>
+          </w:tcPr>
+          <w:p>
+            <w:r>
+              <w:t>Ator</w:t>
+            </w:r>
+          </w:p>
+        </w:tc>
+        <w:tc>
+          <w:tcPr>
+            <w:tcW w:w="7218" w:type="dxa"/>
+          </w:tcPr>
+          <w:p>
+            <w:r>
+              <w:t>Usuário</w:t>
+            </w:r>
+          </w:p>
+        </w:tc>
+      </w:tr>
+      <w:tr>
+        <w:tc>
+          <w:tcPr>
+            <w:tcW w:w="1951" w:type="dxa"/>
+            <w:shd w:val="clear" w:color="auto" w:fill="E7E6E6" w:themeFill="background2"/>
+          </w:tcPr>
+          <w:p>
+            <w:r>
+              <w:t>Responsável</w:t>
+            </w:r>
+          </w:p>
+        </w:tc>
+        <w:tc>
+          <w:tcPr>
+            <w:tcW w:w="7218" w:type="dxa"/>
+          </w:tcPr>
+          <w:p>
+            <w:r>
+              <w:t>Rogério</w:t>
+            </w:r>
+          </w:p>
+        </w:tc>
+      </w:tr>
+      <w:tr>
+        <w:tc>
+          <w:tcPr>
+            <w:tcW w:w="1951" w:type="dxa"/>
+            <w:shd w:val="clear" w:color="auto" w:fill="E7E6E6" w:themeFill="background2"/>
+          </w:tcPr>
+          <w:p>
+            <w:r>
+              <w:t>Descrição</w:t>
+            </w:r>
+          </w:p>
+        </w:tc>
+        <w:tc>
+          <w:tcPr>
+            <w:tcW w:w="7218" w:type="dxa"/>
+          </w:tcPr>
+          <w:p>
+            <w:r>
+              <w:t>Assim que o usuário selecionar o botão “Gerar”, o sistema deverá fornecer um texto aleatório ao usuário</w:t>
+            </w:r>
+          </w:p>
+        </w:tc>
+      </w:tr>
+      <w:tr>
+        <w:tc>
+          <w:tcPr>
+            <w:tcW w:w="1951" w:type="dxa"/>
+            <w:shd w:val="clear" w:color="auto" w:fill="E7E6E6" w:themeFill="background2"/>
+          </w:tcPr>
+          <w:p>
+            <w:r>
+              <w:t>Pré-Condições</w:t>
+            </w:r>
+          </w:p>
+        </w:tc>
+        <w:tc>
+          <w:tcPr>
+            <w:tcW w:w="7218" w:type="dxa"/>
+          </w:tcPr>
+          <w:p>
+            <w:r>
+              <w:t>N/A</w:t>
+            </w:r>
+          </w:p>
+        </w:tc>
+      </w:tr>
+      <w:tr>
+        <w:tc>
+          <w:tcPr>
+            <w:tcW w:w="1951" w:type="dxa"/>
+            <w:shd w:val="clear" w:color="auto" w:fill="E7E6E6" w:themeFill="background2"/>
+          </w:tcPr>
+          <w:p>
+            <w:r>
+              <w:t>Resultado</w:t>
+            </w:r>
+          </w:p>
+        </w:tc>
+        <w:tc>
+          <w:tcPr>
+            <w:tcW w:w="7218" w:type="dxa"/>
+          </w:tcPr>
+          <w:p>
+            <w:r>
+              <w:t>Texto aleatório gerado</w:t>
+            </w:r>
+          </w:p>
+        </w:tc>
+      </w:tr>
+      <w:tr>
+        <w:tc>
+          <w:tcPr>
+            <w:tcW w:w="1951" w:type="dxa"/>
+            <w:shd w:val="clear" w:color="auto" w:fill="E7E6E6" w:themeFill="background2"/>
+          </w:tcPr>
+          <w:p>
+            <w:r>
+              <w:t>Cenário Principal</w:t>
+            </w:r>
+          </w:p>
+        </w:tc>
+        <w:tc>
+          <w:tcPr>
+            <w:tcW w:w="7218" w:type="dxa"/>
+          </w:tcPr>
+          <w:p>
+            <w:r>
+              <w:t>O usuário seleciona o botão “Gerar” e o sistema fornece um texto aleatório.</w:t>
+            </w:r>
+          </w:p>
+        </w:tc>
+      </w:tr>
+      <w:tr>
+        <w:tc>
+          <w:tcPr>
+            <w:tcW w:w="1951" w:type="dxa"/>
+            <w:shd w:val="clear" w:color="auto" w:fill="E7E6E6" w:themeFill="background2"/>
+          </w:tcPr>
+          <w:p>
+            <w:r>
+              <w:t>Criticidade</w:t>
+            </w:r>
+          </w:p>
+        </w:tc>
+        <w:tc>
+          <w:tcPr>
+            <w:tcW w:w="7218" w:type="dxa"/>
+          </w:tcPr>
+          <w:p>
+            <w:r>
+              <w:t>Baixa</w:t>
+            </w:r>
+          </w:p>
+        </w:tc>
+      </w:tr>
+    </w:tbl>
+    <w:p>
+      <w:r>
+        <w:t xml:space="preserve"> </w:t>
+      </w:r>
+    </w:p>
+    <w:p/>
+    <w:tbl>
+      <w:tblPr>
+        <w:tblStyle w:val="Tabelacomgrade"/>
+        <w:tblW w:w="0" w:type="auto"/>
+        <w:tblLook w:val="04A0" w:firstRow="1" w:lastRow="0" w:firstColumn="1" w:lastColumn="0" w:noHBand="0" w:noVBand="1"/>
+      </w:tblPr>
+      <w:tblGrid>
+        <w:gridCol w:w="1951"/>
+        <w:gridCol w:w="7218"/>
+      </w:tblGrid>
+      <w:tr>
+        <w:tc>
+          <w:tcPr>
+            <w:tcW w:w="1951" w:type="dxa"/>
+            <w:shd w:val="clear" w:color="auto" w:fill="E7E6E6" w:themeFill="background2"/>
+          </w:tcPr>
+          <w:p>
+            <w:r>
+              <w:t>[RF00</w:t>
+            </w:r>
+            <w:r>
+              <w:t>2</w:t>
+            </w:r>
+            <w:r>
+              <w:t>]</w:t>
+            </w:r>
+          </w:p>
+        </w:tc>
+        <w:tc>
+          <w:tcPr>
+            <w:tcW w:w="7218" w:type="dxa"/>
+          </w:tcPr>
+          <w:p>
+            <w:r>
+              <w:t>Copiar Texto</w:t>
+            </w:r>
+          </w:p>
+        </w:tc>
+      </w:tr>
+      <w:tr>
+        <w:tc>
+          <w:tcPr>
+            <w:tcW w:w="1951" w:type="dxa"/>
+            <w:shd w:val="clear" w:color="auto" w:fill="E7E6E6" w:themeFill="background2"/>
+          </w:tcPr>
+          <w:p>
+            <w:r>
+              <w:t>Ator</w:t>
+            </w:r>
+          </w:p>
+        </w:tc>
+        <w:tc>
+          <w:tcPr>
+            <w:tcW w:w="7218" w:type="dxa"/>
+          </w:tcPr>
+          <w:p>
+            <w:r>
+              <w:t>Usuário</w:t>
+            </w:r>
+          </w:p>
+        </w:tc>
+      </w:tr>
+      <w:tr>
+        <w:tc>
+          <w:tcPr>
+            <w:tcW w:w="1951" w:type="dxa"/>
+            <w:shd w:val="clear" w:color="auto" w:fill="E7E6E6" w:themeFill="background2"/>
+          </w:tcPr>
+          <w:p>
+            <w:r>
+              <w:t>Responsável</w:t>
+            </w:r>
+          </w:p>
+        </w:tc>
+        <w:tc>
+          <w:tcPr>
+            <w:tcW w:w="7218" w:type="dxa"/>
+          </w:tcPr>
+          <w:p>
+            <w:r>
+              <w:t>Rogério</w:t>
+            </w:r>
+          </w:p>
+        </w:tc>
+      </w:tr>
+      <w:tr>
+        <w:tc>
+          <w:tcPr>
+            <w:tcW w:w="1951" w:type="dxa"/>
+            <w:shd w:val="clear" w:color="auto" w:fill="E7E6E6" w:themeFill="background2"/>
+          </w:tcPr>
+          <w:p>
+            <w:r>
+              <w:t>Descrição</w:t>
+            </w:r>
+          </w:p>
+        </w:tc>
+        <w:tc>
+          <w:tcPr>
+            <w:tcW w:w="7218" w:type="dxa"/>
+          </w:tcPr>
+          <w:p>
+            <w:r>
+              <w:t>Assim que o usuário selecionar o botão “Copiar”, o sistema deverá copiar o texto gerado para o atalho de cópia do sistema operacional do usuário</w:t>
+            </w:r>
+          </w:p>
+        </w:tc>
+      </w:tr>
+      <w:tr>
+        <w:tc>
+          <w:tcPr>
+            <w:tcW w:w="1951" w:type="dxa"/>
+            <w:shd w:val="clear" w:color="auto" w:fill="E7E6E6" w:themeFill="background2"/>
+          </w:tcPr>
+          <w:p>
+            <w:r>
+              <w:t>Pré-Condições</w:t>
+            </w:r>
+          </w:p>
+        </w:tc>
+        <w:tc>
+          <w:tcPr>
+            <w:tcW w:w="7218" w:type="dxa"/>
+          </w:tcPr>
+          <w:p>
+            <w:r>
+              <w:t>Execução do Requisito [RF001]</w:t>
+            </w:r>
+          </w:p>
+        </w:tc>
+      </w:tr>
+      <w:tr>
+        <w:tc>
+          <w:tcPr>
+            <w:tcW w:w="1951" w:type="dxa"/>
+            <w:shd w:val="clear" w:color="auto" w:fill="E7E6E6" w:themeFill="background2"/>
+          </w:tcPr>
+          <w:p>
+            <w:r>
+              <w:t>Resultado</w:t>
+            </w:r>
+          </w:p>
+        </w:tc>
+        <w:tc>
+          <w:tcPr>
+            <w:tcW w:w="7218" w:type="dxa"/>
+          </w:tcPr>
+          <w:p>
+            <w:r>
+              <w:t>Texto aleatório copiado</w:t>
+            </w:r>
+          </w:p>
+        </w:tc>
+      </w:tr>
+      <w:tr>
+        <w:tc>
+          <w:tcPr>
+            <w:tcW w:w="1951" w:type="dxa"/>
+            <w:shd w:val="clear" w:color="auto" w:fill="E7E6E6" w:themeFill="background2"/>
+          </w:tcPr>
+          <w:p>
+            <w:r>
+              <w:t>Cenário Principal</w:t>
+            </w:r>
+          </w:p>
+        </w:tc>
+        <w:tc>
+          <w:tcPr>
+            <w:tcW w:w="7218" w:type="dxa"/>
+          </w:tcPr>
+          <w:p>
+            <w:r>
+              <w:t>O usuário seleciona o botão “Copiar” e o sistema copia o texto.</w:t>
+            </w:r>
+          </w:p>
+        </w:tc>
+      </w:tr>
+      <w:tr>
+        <w:tc>
+          <w:tcPr>
+            <w:tcW w:w="1951" w:type="dxa"/>
+            <w:shd w:val="clear" w:color="auto" w:fill="E7E6E6" w:themeFill="background2"/>
+          </w:tcPr>
+          <w:p>
+            <w:r>
+              <w:t>Cenário Alternativo</w:t>
+            </w:r>
+          </w:p>
+        </w:tc>
+        <w:tc>
+          <w:tcPr>
+            <w:tcW w:w="7218" w:type="dxa"/>
+          </w:tcPr>
+          <w:p>
+            <w:r>
+              <w:t>O usuário seleciona o botão “Copiar” sem que exista um texto gerado. O sistema notifica ao usuário sobre a falta do texto.</w:t>
+            </w:r>
+          </w:p>
+        </w:tc>
+      </w:tr>
+      <w:tr>
+        <w:tc>
+          <w:tcPr>
+            <w:tcW w:w="1951" w:type="dxa"/>
+            <w:shd w:val="clear" w:color="auto" w:fill="E7E6E6" w:themeFill="background2"/>
+          </w:tcPr>
+          <w:p>
+            <w:r>
+              <w:t>Criticidade</w:t>
+            </w:r>
+          </w:p>
+        </w:tc>
+        <w:tc>
+          <w:tcPr>
+            <w:tcW w:w="7218" w:type="dxa"/>
+          </w:tcPr>
+          <w:p>
+            <w:r>
+              <w:t>Baixa</w:t>
+            </w:r>
+          </w:p>
+        </w:tc>
+      </w:tr>
+    </w:tbl>
+    <w:p/>
+    <w:p>
+      <w:pPr>
+        <w:rPr>
+          <w:sz w:val="24"/>
+          <w:szCs w:val="24"/>
+        </w:rPr>
+      </w:pPr>
+    </w:p>
+    <w:p/>
+    <w:tbl>
+      <w:tblPr>
+        <w:tblStyle w:val="Tabelacomgrade"/>
+        <w:tblW w:w="0" w:type="auto"/>
+        <w:tblLook w:val="04A0" w:firstRow="1" w:lastRow="0" w:firstColumn="1" w:lastColumn="0" w:noHBand="0" w:noVBand="1"/>
+      </w:tblPr>
+      <w:tblGrid>
+        <w:gridCol w:w="1951"/>
+        <w:gridCol w:w="7218"/>
+      </w:tblGrid>
+      <w:tr>
+        <w:tc>
+          <w:tcPr>
+            <w:tcW w:w="1951" w:type="dxa"/>
+            <w:shd w:val="clear" w:color="auto" w:fill="E7E6E6" w:themeFill="background2"/>
+          </w:tcPr>
+          <w:p>
+            <w:r>
+              <w:lastRenderedPageBreak/>
+              <w:t>[RF003]</w:t>
+            </w:r>
+          </w:p>
+        </w:tc>
+        <w:tc>
+          <w:tcPr>
+            <w:tcW w:w="7218" w:type="dxa"/>
+          </w:tcPr>
+          <w:p>
+            <w:r>
+              <w:t>Excluir Texto</w:t>
+            </w:r>
+          </w:p>
+        </w:tc>
+      </w:tr>
+      <w:tr>
+        <w:tc>
+          <w:tcPr>
+            <w:tcW w:w="1951" w:type="dxa"/>
+            <w:shd w:val="clear" w:color="auto" w:fill="E7E6E6" w:themeFill="background2"/>
+          </w:tcPr>
+          <w:p>
+            <w:r>
+              <w:t>Ator</w:t>
+            </w:r>
+          </w:p>
+        </w:tc>
+        <w:tc>
+          <w:tcPr>
+            <w:tcW w:w="7218" w:type="dxa"/>
+          </w:tcPr>
+          <w:p>
+            <w:r>
+              <w:t>Usuário</w:t>
+            </w:r>
+          </w:p>
+        </w:tc>
+      </w:tr>
+      <w:tr>
+        <w:tc>
+          <w:tcPr>
+            <w:tcW w:w="1951" w:type="dxa"/>
+            <w:shd w:val="clear" w:color="auto" w:fill="E7E6E6" w:themeFill="background2"/>
+          </w:tcPr>
+          <w:p>
+            <w:r>
+              <w:t>Responsável</w:t>
+            </w:r>
+          </w:p>
+        </w:tc>
+        <w:tc>
+          <w:tcPr>
+            <w:tcW w:w="7218" w:type="dxa"/>
+          </w:tcPr>
+          <w:p>
+            <w:r>
+              <w:t>Rogério</w:t>
+            </w:r>
+          </w:p>
+        </w:tc>
+      </w:tr>
+      <w:tr>
+        <w:tc>
+          <w:tcPr>
+            <w:tcW w:w="1951" w:type="dxa"/>
+            <w:shd w:val="clear" w:color="auto" w:fill="E7E6E6" w:themeFill="background2"/>
+          </w:tcPr>
+          <w:p>
+            <w:r>
+              <w:t>Descrição</w:t>
+            </w:r>
+          </w:p>
+        </w:tc>
+        <w:tc>
+          <w:tcPr>
+            <w:tcW w:w="7218" w:type="dxa"/>
+          </w:tcPr>
+          <w:p>
+            <w:r>
+              <w:t>Assim que o usuário selecionar o botão “Excluir”, o sistem</w:t>
+            </w:r>
+            <w:r>
+              <w:t>a deverá excluir o texto gerado</w:t>
+            </w:r>
+          </w:p>
+        </w:tc>
+      </w:tr>
+      <w:tr>
+        <w:tc>
+          <w:tcPr>
+            <w:tcW w:w="1951" w:type="dxa"/>
+            <w:shd w:val="clear" w:color="auto" w:fill="E7E6E6" w:themeFill="background2"/>
+          </w:tcPr>
+          <w:p>
+            <w:r>
+              <w:t>Pré-Condições</w:t>
+            </w:r>
+          </w:p>
+        </w:tc>
+        <w:tc>
+          <w:tcPr>
+            <w:tcW w:w="7218" w:type="dxa"/>
+          </w:tcPr>
+          <w:p>
+            <w:r>
+              <w:t>Execução do Requisito [RF001]</w:t>
+            </w:r>
+          </w:p>
+        </w:tc>
+      </w:tr>
+      <w:tr>
+        <w:tc>
+          <w:tcPr>
+            <w:tcW w:w="1951" w:type="dxa"/>
+            <w:shd w:val="clear" w:color="auto" w:fill="E7E6E6" w:themeFill="background2"/>
+          </w:tcPr>
+          <w:p>
+            <w:r>
+              <w:t>Resultado</w:t>
+            </w:r>
+          </w:p>
+        </w:tc>
+        <w:tc>
+          <w:tcPr>
+            <w:tcW w:w="7218" w:type="dxa"/>
+          </w:tcPr>
+          <w:p>
+            <w:r>
+              <w:t>Texto aleatório excluído</w:t>
+            </w:r>
+          </w:p>
+        </w:tc>
+      </w:tr>
+      <w:tr>
+        <w:tc>
+          <w:tcPr>
+            <w:tcW w:w="1951" w:type="dxa"/>
+            <w:shd w:val="clear" w:color="auto" w:fill="E7E6E6" w:themeFill="background2"/>
+          </w:tcPr>
+          <w:p>
+            <w:r>
+              <w:t>Cenário Principal</w:t>
+            </w:r>
+          </w:p>
+        </w:tc>
+        <w:tc>
+          <w:tcPr>
+            <w:tcW w:w="7218" w:type="dxa"/>
+          </w:tcPr>
+          <w:p>
+            <w:r>
+              <w:t>O usuário seleciona o botão “Excluir” e o sistema exclui o texto.</w:t>
+            </w:r>
+          </w:p>
+        </w:tc>
+      </w:tr>
+      <w:tr>
+        <w:tc>
+          <w:tcPr>
+            <w:tcW w:w="1951" w:type="dxa"/>
+            <w:shd w:val="clear" w:color="auto" w:fill="E7E6E6" w:themeFill="background2"/>
+          </w:tcPr>
+          <w:p>
+            <w:r>
+              <w:t>Cenário Alternativo</w:t>
+            </w:r>
+          </w:p>
+        </w:tc>
+        <w:tc>
+          <w:tcPr>
+            <w:tcW w:w="7218" w:type="dxa"/>
+          </w:tcPr>
+          <w:p>
+            <w:r>
+              <w:t>O usuário seleciona o botão “Excluir” sem que exista um texto gerado. O sistema notifica ao</w:t>
+            </w:r>
+            <w:r>
+              <w:t xml:space="preserve"> usuário sobre a falta do texto</w:t>
+            </w:r>
+          </w:p>
+        </w:tc>
+      </w:tr>
+      <w:tr>
+        <w:tc>
+          <w:tcPr>
+            <w:tcW w:w="1951" w:type="dxa"/>
+            <w:shd w:val="clear" w:color="auto" w:fill="E7E6E6" w:themeFill="background2"/>
+          </w:tcPr>
+          <w:p>
+            <w:r>
+              <w:t>Criticidade</w:t>
+            </w:r>
+          </w:p>
+        </w:tc>
+        <w:tc>
+          <w:tcPr>
+            <w:tcW w:w="7218" w:type="dxa"/>
+          </w:tcPr>
+          <w:p>
+            <w:r>
+              <w:t>Baixa</w:t>
+            </w:r>
+          </w:p>
+        </w:tc>
+      </w:tr>
+    </w:tbl>
     <w:p>
       <w:pPr>
         <w:rPr>
@@ -2733,25 +3141,53 @@
     <w:p>
       <w:pPr>
         <w:rPr>
-          <w:sz w:val="24"/>
-          <w:szCs w:val="24"/>
-        </w:rPr>
-      </w:pPr>
-      <w:r>
-        <w:rPr>
-          <w:sz w:val="24"/>
-          <w:szCs w:val="24"/>
-        </w:rPr>
-        <w:t>Ainda não possui glossário.</w:t>
-      </w:r>
-    </w:p>
-    <w:p>
-      <w:pPr>
-        <w:rPr>
           <w:sz w:val="28"/>
           <w:szCs w:val="28"/>
         </w:rPr>
       </w:pPr>
+      <w:proofErr w:type="gramStart"/>
+      <w:r>
+        <w:rPr>
+          <w:i/>
+          <w:sz w:val="24"/>
+          <w:szCs w:val="24"/>
+        </w:rPr>
+        <w:t>front</w:t>
+      </w:r>
+      <w:proofErr w:type="gramEnd"/>
+      <w:r>
+        <w:rPr>
+          <w:i/>
+          <w:sz w:val="24"/>
+          <w:szCs w:val="24"/>
+        </w:rPr>
+        <w:t>-</w:t>
+      </w:r>
+      <w:proofErr w:type="spellStart"/>
+      <w:r>
+        <w:rPr>
+          <w:i/>
+          <w:sz w:val="24"/>
+          <w:szCs w:val="24"/>
+        </w:rPr>
+        <w:t>end</w:t>
+      </w:r>
+      <w:proofErr w:type="spellEnd"/>
+      <w:r>
+        <w:rPr>
+          <w:i/>
+          <w:sz w:val="24"/>
+          <w:szCs w:val="24"/>
+        </w:rPr>
+        <w:t xml:space="preserve">: </w:t>
+      </w:r>
+      <w:r>
+        <w:rPr>
+          <w:sz w:val="24"/>
+          <w:szCs w:val="24"/>
+        </w:rPr>
+        <w:t>Etapa responsável pela coleta da entrada do usuário em diversas formas.</w:t>
+      </w:r>
     </w:p>
     <w:p>
       <w:pPr>
@@ -4294,7 +4730,7 @@
 </file>
 
 <file path=customXml/itemProps1.xml><?xml version="1.0" encoding="utf-8"?>
-<ds:datastoreItem xmlns:ds="http://schemas.openxmlformats.org/officeDocument/2006/customXml" ds:itemID="{EF315D9D-B9D1-431F-AC33-15B8DEE0AABF}">
+<ds:datastoreItem xmlns:ds="http://schemas.openxmlformats.org/officeDocument/2006/customXml" ds:itemID="{B470E060-DEE8-4C7F-9F64-B8433A3BDFE1}">
   <ds:schemaRefs>
     <ds:schemaRef ds:uri="http://schemas.openxmlformats.org/officeDocument/2006/bibliography"/>
   </ds:schemaRefs>

</xml_diff>